<commit_message>
feat(services): add document filter
</commit_message>
<xml_diff>
--- a/documents_templates/cotations-secondary.docx
+++ b/documents_templates/cotations-secondary.docx
@@ -4,6 +4,23 @@
   <w:body>
     <w:p>
       <w:pPr>
+        <w:jc w:val="center"/>
+        <w:rPr>
+          <w:rFonts w:ascii="Times New Roman" w:hAnsi="Times New Roman" w:cs="Times New Roman"/>
+          <w:sz w:val="28"/>
+        </w:rPr>
+      </w:pPr>
+      <w:r>
+        <w:rPr>
+          <w:rFonts w:ascii="Times New Roman" w:hAnsi="Times New Roman" w:cs="Times New Roman"/>
+          <w:sz w:val="28"/>
+        </w:rPr>
+        <w:t>REPUBLIQUE DEMOCRATIQUE DU CONGO</w:t>
+      </w:r>
+    </w:p>
+    <w:p>
+      <w:pPr>
+        <w:jc w:val="center"/>
         <w:rPr>
           <w:rFonts w:ascii="Times New Roman" w:hAnsi="Times New Roman" w:cs="Times New Roman"/>
         </w:rPr>
@@ -12,48 +29,249 @@
         <w:rPr>
           <w:rFonts w:ascii="Times New Roman" w:hAnsi="Times New Roman" w:cs="Times New Roman"/>
         </w:rPr>
-        <w:t>République démocratique du Congo</w:t>
+        <w:t>MINISTERE DE L’ENSEIGNEMENT PRIMAIRE, SECONDAIRE ET TECHNIQUE</w:t>
       </w:r>
     </w:p>
     <w:p>
       <w:pPr>
+        <w:jc w:val="center"/>
         <w:rPr>
           <w:rFonts w:ascii="Times New Roman" w:hAnsi="Times New Roman" w:cs="Times New Roman"/>
+          <w:b/>
+          <w:sz w:val="24"/>
         </w:rPr>
       </w:pPr>
       <w:r>
         <w:rPr>
           <w:rFonts w:ascii="Times New Roman" w:hAnsi="Times New Roman" w:cs="Times New Roman"/>
+          <w:b/>
+          <w:sz w:val="24"/>
         </w:rPr>
-        <w:t>Ecole :</w:t>
+        <w:t>Ecole</w:t>
       </w:r>
     </w:p>
+    <w:tbl>
+      <w:tblPr>
+        <w:tblStyle w:val="Grilledutableau"/>
+        <w:tblW w:w="0" w:type="auto"/>
+        <w:tblBorders>
+          <w:top w:val="none" w:sz="0" w:space="0" w:color="auto"/>
+          <w:left w:val="none" w:sz="0" w:space="0" w:color="auto"/>
+          <w:bottom w:val="none" w:sz="0" w:space="0" w:color="auto"/>
+          <w:right w:val="none" w:sz="0" w:space="0" w:color="auto"/>
+          <w:insideH w:val="none" w:sz="0" w:space="0" w:color="auto"/>
+          <w:insideV w:val="none" w:sz="0" w:space="0" w:color="auto"/>
+        </w:tblBorders>
+        <w:tblLook w:val="04A0" w:firstRow="1" w:lastRow="0" w:firstColumn="1" w:lastColumn="0" w:noHBand="0" w:noVBand="1"/>
+      </w:tblPr>
+      <w:tblGrid>
+        <w:gridCol w:w="2122"/>
+        <w:gridCol w:w="4399"/>
+        <w:gridCol w:w="992"/>
+        <w:gridCol w:w="1549"/>
+      </w:tblGrid>
+      <w:tr>
+        <w:tc>
+          <w:tcPr>
+            <w:tcW w:w="2122" w:type="dxa"/>
+          </w:tcPr>
+          <w:p>
+            <w:pPr>
+              <w:rPr>
+                <w:rFonts w:ascii="Times New Roman" w:hAnsi="Times New Roman" w:cs="Times New Roman"/>
+              </w:rPr>
+            </w:pPr>
+            <w:r>
+              <w:rPr>
+                <w:rFonts w:ascii="Times New Roman" w:hAnsi="Times New Roman" w:cs="Times New Roman"/>
+              </w:rPr>
+              <w:t>Cours</w:t>
+            </w:r>
+          </w:p>
+        </w:tc>
+        <w:tc>
+          <w:tcPr>
+            <w:tcW w:w="4399" w:type="dxa"/>
+          </w:tcPr>
+          <w:p>
+            <w:pPr>
+              <w:rPr>
+                <w:rFonts w:ascii="Times New Roman" w:hAnsi="Times New Roman" w:cs="Times New Roman"/>
+              </w:rPr>
+            </w:pPr>
+            <w:r>
+              <w:rPr>
+                <w:rFonts w:ascii="Times New Roman" w:hAnsi="Times New Roman" w:cs="Times New Roman"/>
+              </w:rPr>
+              <w:t>:</w:t>
+            </w:r>
+          </w:p>
+        </w:tc>
+        <w:tc>
+          <w:tcPr>
+            <w:tcW w:w="992" w:type="dxa"/>
+          </w:tcPr>
+          <w:p>
+            <w:pPr>
+              <w:rPr>
+                <w:rFonts w:ascii="Times New Roman" w:hAnsi="Times New Roman" w:cs="Times New Roman"/>
+              </w:rPr>
+            </w:pPr>
+            <w:r>
+              <w:rPr>
+                <w:rFonts w:ascii="Times New Roman" w:hAnsi="Times New Roman" w:cs="Times New Roman"/>
+              </w:rPr>
+              <w:t>Classe</w:t>
+            </w:r>
+          </w:p>
+        </w:tc>
+        <w:tc>
+          <w:tcPr>
+            <w:tcW w:w="1549" w:type="dxa"/>
+          </w:tcPr>
+          <w:p>
+            <w:pPr>
+              <w:rPr>
+                <w:rFonts w:ascii="Times New Roman" w:hAnsi="Times New Roman" w:cs="Times New Roman"/>
+              </w:rPr>
+            </w:pPr>
+          </w:p>
+        </w:tc>
+      </w:tr>
+      <w:tr>
+        <w:tc>
+          <w:tcPr>
+            <w:tcW w:w="2122" w:type="dxa"/>
+          </w:tcPr>
+          <w:p>
+            <w:pPr>
+              <w:rPr>
+                <w:rFonts w:ascii="Times New Roman" w:hAnsi="Times New Roman" w:cs="Times New Roman"/>
+              </w:rPr>
+            </w:pPr>
+            <w:r>
+              <w:rPr>
+                <w:rFonts w:ascii="Times New Roman" w:hAnsi="Times New Roman" w:cs="Times New Roman"/>
+              </w:rPr>
+              <w:t>Titulaire du cours</w:t>
+            </w:r>
+          </w:p>
+        </w:tc>
+        <w:tc>
+          <w:tcPr>
+            <w:tcW w:w="4399" w:type="dxa"/>
+          </w:tcPr>
+          <w:p>
+            <w:pPr>
+              <w:rPr>
+                <w:rFonts w:ascii="Times New Roman" w:hAnsi="Times New Roman" w:cs="Times New Roman"/>
+              </w:rPr>
+            </w:pPr>
+            <w:r>
+              <w:rPr>
+                <w:rFonts w:ascii="Times New Roman" w:hAnsi="Times New Roman" w:cs="Times New Roman"/>
+              </w:rPr>
+              <w:t>:</w:t>
+            </w:r>
+          </w:p>
+        </w:tc>
+        <w:tc>
+          <w:tcPr>
+            <w:tcW w:w="992" w:type="dxa"/>
+          </w:tcPr>
+          <w:p>
+            <w:pPr>
+              <w:rPr>
+                <w:rFonts w:ascii="Times New Roman" w:hAnsi="Times New Roman" w:cs="Times New Roman"/>
+              </w:rPr>
+            </w:pPr>
+          </w:p>
+        </w:tc>
+        <w:tc>
+          <w:tcPr>
+            <w:tcW w:w="1549" w:type="dxa"/>
+          </w:tcPr>
+          <w:p>
+            <w:pPr>
+              <w:rPr>
+                <w:rFonts w:ascii="Times New Roman" w:hAnsi="Times New Roman" w:cs="Times New Roman"/>
+              </w:rPr>
+            </w:pPr>
+          </w:p>
+        </w:tc>
+      </w:tr>
+      <w:tr>
+        <w:tc>
+          <w:tcPr>
+            <w:tcW w:w="2122" w:type="dxa"/>
+          </w:tcPr>
+          <w:p>
+            <w:pPr>
+              <w:rPr>
+                <w:rFonts w:ascii="Times New Roman" w:hAnsi="Times New Roman" w:cs="Times New Roman"/>
+              </w:rPr>
+            </w:pPr>
+            <w:r>
+              <w:rPr>
+                <w:rFonts w:ascii="Times New Roman" w:hAnsi="Times New Roman" w:cs="Times New Roman"/>
+              </w:rPr>
+              <w:t>Titulaire de la classe</w:t>
+            </w:r>
+          </w:p>
+        </w:tc>
+        <w:tc>
+          <w:tcPr>
+            <w:tcW w:w="4399" w:type="dxa"/>
+          </w:tcPr>
+          <w:p>
+            <w:pPr>
+              <w:rPr>
+                <w:rFonts w:ascii="Times New Roman" w:hAnsi="Times New Roman" w:cs="Times New Roman"/>
+              </w:rPr>
+            </w:pPr>
+            <w:r>
+              <w:rPr>
+                <w:rFonts w:ascii="Times New Roman" w:hAnsi="Times New Roman" w:cs="Times New Roman"/>
+              </w:rPr>
+              <w:t>:</w:t>
+            </w:r>
+          </w:p>
+        </w:tc>
+        <w:tc>
+          <w:tcPr>
+            <w:tcW w:w="992" w:type="dxa"/>
+          </w:tcPr>
+          <w:p>
+            <w:pPr>
+              <w:rPr>
+                <w:rFonts w:ascii="Times New Roman" w:hAnsi="Times New Roman" w:cs="Times New Roman"/>
+              </w:rPr>
+            </w:pPr>
+          </w:p>
+        </w:tc>
+        <w:tc>
+          <w:tcPr>
+            <w:tcW w:w="1549" w:type="dxa"/>
+          </w:tcPr>
+          <w:p>
+            <w:pPr>
+              <w:rPr>
+                <w:rFonts w:ascii="Times New Roman" w:hAnsi="Times New Roman" w:cs="Times New Roman"/>
+              </w:rPr>
+            </w:pPr>
+          </w:p>
+        </w:tc>
+      </w:tr>
+    </w:tbl>
     <w:p>
       <w:pPr>
+        <w:pBdr>
+          <w:bottom w:val="single" w:sz="4" w:space="1" w:color="auto"/>
+        </w:pBdr>
+        <w:jc w:val="center"/>
         <w:rPr>
           <w:rFonts w:ascii="Times New Roman" w:hAnsi="Times New Roman" w:cs="Times New Roman"/>
-        </w:rPr>
-      </w:pPr>
-      <w:r>
-        <w:rPr>
-          <w:rFonts w:ascii="Times New Roman" w:hAnsi="Times New Roman" w:cs="Times New Roman"/>
-        </w:rPr>
-        <w:t>Classe :</w:t>
-      </w:r>
-    </w:p>
-    <w:p>
-      <w:pPr>
-        <w:rPr>
-          <w:rFonts w:ascii="Times New Roman" w:hAnsi="Times New Roman" w:cs="Times New Roman"/>
-        </w:rPr>
-      </w:pPr>
-      <w:bookmarkStart w:id="0" w:name="_GoBack"/>
-      <w:bookmarkEnd w:id="0"/>
-    </w:p>
-    <w:p>
-      <w:pPr>
-        <w:rPr>
-          <w:rFonts w:ascii="Times New Roman" w:hAnsi="Times New Roman" w:cs="Times New Roman"/>
+          <w:sz w:val="24"/>
         </w:rPr>
       </w:pPr>
     </w:p>
@@ -65,13 +283,22 @@
         <w:jc w:val="center"/>
         <w:rPr>
           <w:rFonts w:ascii="Times New Roman" w:hAnsi="Times New Roman" w:cs="Times New Roman"/>
+          <w:sz w:val="24"/>
         </w:rPr>
       </w:pPr>
       <w:r>
         <w:rPr>
           <w:rFonts w:ascii="Times New Roman" w:hAnsi="Times New Roman" w:cs="Times New Roman"/>
+          <w:sz w:val="24"/>
         </w:rPr>
         <w:t>Fiche de cotation</w:t>
+      </w:r>
+      <w:r>
+        <w:rPr>
+          <w:rFonts w:ascii="Times New Roman" w:hAnsi="Times New Roman" w:cs="Times New Roman"/>
+          <w:sz w:val="24"/>
+        </w:rPr>
+        <w:t xml:space="preserve"> | classes | Année scolaire</w:t>
       </w:r>
     </w:p>
     <w:tbl>
@@ -98,9 +325,12 @@
           <w:tcPr>
             <w:tcW w:w="471" w:type="dxa"/>
             <w:tcBorders>
+              <w:top w:val="nil"/>
+              <w:left w:val="nil"/>
               <w:bottom w:val="single" w:sz="4" w:space="0" w:color="auto"/>
-            </w:tcBorders>
-            <w:shd w:val="clear" w:color="auto" w:fill="000000" w:themeFill="text1"/>
+              <w:right w:val="nil"/>
+            </w:tcBorders>
+            <w:shd w:val="clear" w:color="auto" w:fill="auto"/>
             <w:vAlign w:val="center"/>
           </w:tcPr>
           <w:p>
@@ -118,9 +348,12 @@
           <w:tcPr>
             <w:tcW w:w="2909" w:type="dxa"/>
             <w:tcBorders>
+              <w:top w:val="nil"/>
+              <w:left w:val="nil"/>
+              <w:bottom w:val="single" w:sz="4" w:space="0" w:color="auto"/>
               <w:right w:val="single" w:sz="18" w:space="0" w:color="auto"/>
             </w:tcBorders>
-            <w:shd w:val="clear" w:color="auto" w:fill="000000" w:themeFill="text1"/>
+            <w:shd w:val="clear" w:color="auto" w:fill="auto"/>
             <w:vAlign w:val="center"/>
           </w:tcPr>
           <w:p>
@@ -305,6 +538,7 @@
             <w:tcW w:w="471" w:type="dxa"/>
             <w:vMerge w:val="restart"/>
             <w:tcBorders>
+              <w:top w:val="single" w:sz="4" w:space="0" w:color="auto"/>
               <w:bottom w:val="single" w:sz="18" w:space="0" w:color="auto"/>
             </w:tcBorders>
             <w:vAlign w:val="center"/>
@@ -333,6 +567,7 @@
             <w:tcW w:w="2909" w:type="dxa"/>
             <w:vMerge w:val="restart"/>
             <w:tcBorders>
+              <w:top w:val="single" w:sz="4" w:space="0" w:color="auto"/>
               <w:right w:val="single" w:sz="18" w:space="0" w:color="auto"/>
             </w:tcBorders>
             <w:vAlign w:val="center"/>
@@ -1441,6 +1676,8 @@
           <w:rFonts w:ascii="Times New Roman" w:hAnsi="Times New Roman" w:cs="Times New Roman"/>
         </w:rPr>
       </w:pPr>
+      <w:bookmarkStart w:id="0" w:name="_GoBack"/>
+      <w:bookmarkEnd w:id="0"/>
     </w:p>
     <w:sectPr>
       <w:pgSz w:w="11906" w:h="16838"/>

</xml_diff>

<commit_message>
feat(document): ajouter la fonction getClassesWithStudents pour récupérer les classes avec leurs élèves inscrits fix(gender): corriger la gestion de la valeur par défaut dans le sélecteur de sexe feat(quick-enrollment): ajouter le champ "Lieu de naissance" dans le formulaire d'inscription rapide refactor(sheet): améliorer la gestion de l'exportation des documents de cotation refactor(classrooms): nettoyer le code en supprimant les lignes vides inutiles
</commit_message>
<xml_diff>
--- a/documents_templates/cotations-secondary.docx
+++ b/documents_templates/cotations-secondary.docx
@@ -47,7 +47,25 @@
           <w:b/>
           <w:sz w:val="24"/>
         </w:rPr>
-        <w:t>Ecole</w:t>
+        <w:t>COLLEGE L’ALLEGRESSE</w:t>
+      </w:r>
+    </w:p>
+    <w:p>
+      <w:pPr>
+        <w:jc w:val="center"/>
+        <w:rPr>
+          <w:rFonts w:ascii="Times New Roman" w:hAnsi="Times New Roman" w:cs="Times New Roman"/>
+          <w:b/>
+          <w:sz w:val="24"/>
+        </w:rPr>
+      </w:pPr>
+      <w:r>
+        <w:rPr>
+          <w:rFonts w:ascii="Times New Roman" w:hAnsi="Times New Roman" w:cs="Times New Roman"/>
+          <w:b/>
+          <w:sz w:val="24"/>
+        </w:rPr>
+        <w:t>Golf MAISHA</w:t>
       </w:r>
     </w:p>
     <w:tbl>
@@ -122,6 +140,12 @@
                 <w:rFonts w:ascii="Times New Roman" w:hAnsi="Times New Roman" w:cs="Times New Roman"/>
               </w:rPr>
               <w:t>Classe</w:t>
+            </w:r>
+            <w:r>
+              <w:rPr>
+                <w:rFonts w:ascii="Times New Roman" w:hAnsi="Times New Roman" w:cs="Times New Roman"/>
+              </w:rPr>
+              <w:t xml:space="preserve"> : </w:t>
             </w:r>
           </w:p>
         </w:tc>
@@ -291,14 +315,14 @@
           <w:rFonts w:ascii="Times New Roman" w:hAnsi="Times New Roman" w:cs="Times New Roman"/>
           <w:sz w:val="24"/>
         </w:rPr>
-        <w:t>Fiche de cotation</w:t>
+        <w:t>FICHE DE COTATION</w:t>
       </w:r>
       <w:r>
         <w:rPr>
           <w:rFonts w:ascii="Times New Roman" w:hAnsi="Times New Roman" w:cs="Times New Roman"/>
           <w:sz w:val="24"/>
         </w:rPr>
-        <w:t xml:space="preserve"> | classes | Année scolaire</w:t>
+        <w:t xml:space="preserve"> | CLASSES | ANNEE SCOLAIRE</w:t>
       </w:r>
     </w:p>
     <w:tbl>

</xml_diff>

<commit_message>
feat(docs): change de template
</commit_message>
<xml_diff>
--- a/documents_templates/cotations-secondary.docx
+++ b/documents_templates/cotations-secondary.docx
@@ -4,6 +4,47 @@
   <w:body>
     <w:p>
       <w:pPr>
+        <w:rPr>
+          <w:rFonts w:ascii="Times New Roman" w:hAnsi="Times New Roman" w:cs="Times New Roman"/>
+        </w:rPr>
+      </w:pPr>
+      <w:r>
+        <w:rPr>
+          <w:rFonts w:ascii="Times New Roman" w:hAnsi="Times New Roman" w:cs="Times New Roman"/>
+        </w:rPr>
+        <w:t xml:space="preserve">+++FOR </w:t>
+      </w:r>
+      <w:proofErr w:type="spellStart"/>
+      <w:r>
+        <w:rPr>
+          <w:rFonts w:ascii="Times New Roman" w:hAnsi="Times New Roman" w:cs="Times New Roman"/>
+        </w:rPr>
+        <w:t>classroom</w:t>
+      </w:r>
+      <w:proofErr w:type="spellEnd"/>
+      <w:r>
+        <w:rPr>
+          <w:rFonts w:ascii="Times New Roman" w:hAnsi="Times New Roman" w:cs="Times New Roman"/>
+        </w:rPr>
+        <w:t xml:space="preserve"> in </w:t>
+      </w:r>
+      <w:proofErr w:type="spellStart"/>
+      <w:r>
+        <w:rPr>
+          <w:rFonts w:ascii="Times New Roman" w:hAnsi="Times New Roman" w:cs="Times New Roman"/>
+        </w:rPr>
+        <w:t>classrooms</w:t>
+      </w:r>
+      <w:proofErr w:type="spellEnd"/>
+      <w:r>
+        <w:rPr>
+          <w:rFonts w:ascii="Times New Roman" w:hAnsi="Times New Roman" w:cs="Times New Roman"/>
+        </w:rPr>
+        <w:t>+++</w:t>
+      </w:r>
+    </w:p>
+    <w:p>
+      <w:pPr>
         <w:jc w:val="center"/>
         <w:rPr>
           <w:rFonts w:ascii="Times New Roman" w:hAnsi="Times New Roman" w:cs="Times New Roman"/>
@@ -71,7 +112,7 @@
     <w:tbl>
       <w:tblPr>
         <w:tblStyle w:val="Grilledutableau"/>
-        <w:tblW w:w="0" w:type="auto"/>
+        <w:tblW w:w="9614" w:type="dxa"/>
         <w:tblBorders>
           <w:top w:val="none" w:sz="0" w:space="0" w:color="auto"/>
           <w:left w:val="none" w:sz="0" w:space="0" w:color="auto"/>
@@ -83,15 +124,15 @@
         <w:tblLook w:val="04A0" w:firstRow="1" w:lastRow="0" w:firstColumn="1" w:lastColumn="0" w:noHBand="0" w:noVBand="1"/>
       </w:tblPr>
       <w:tblGrid>
-        <w:gridCol w:w="2122"/>
-        <w:gridCol w:w="4399"/>
-        <w:gridCol w:w="992"/>
-        <w:gridCol w:w="1549"/>
+        <w:gridCol w:w="2268"/>
+        <w:gridCol w:w="2527"/>
+        <w:gridCol w:w="3727"/>
+        <w:gridCol w:w="1092"/>
       </w:tblGrid>
       <w:tr>
         <w:tc>
           <w:tcPr>
-            <w:tcW w:w="2122" w:type="dxa"/>
+            <w:tcW w:w="2268" w:type="dxa"/>
           </w:tcPr>
           <w:p>
             <w:pPr>
@@ -109,7 +150,7 @@
         </w:tc>
         <w:tc>
           <w:tcPr>
-            <w:tcW w:w="4399" w:type="dxa"/>
+            <w:tcW w:w="2527" w:type="dxa"/>
           </w:tcPr>
           <w:p>
             <w:pPr>
@@ -127,31 +168,19 @@
         </w:tc>
         <w:tc>
           <w:tcPr>
-            <w:tcW w:w="992" w:type="dxa"/>
-          </w:tcPr>
-          <w:p>
-            <w:pPr>
-              <w:rPr>
-                <w:rFonts w:ascii="Times New Roman" w:hAnsi="Times New Roman" w:cs="Times New Roman"/>
-              </w:rPr>
-            </w:pPr>
-            <w:r>
-              <w:rPr>
-                <w:rFonts w:ascii="Times New Roman" w:hAnsi="Times New Roman" w:cs="Times New Roman"/>
-              </w:rPr>
-              <w:t>Classe</w:t>
-            </w:r>
-            <w:r>
-              <w:rPr>
-                <w:rFonts w:ascii="Times New Roman" w:hAnsi="Times New Roman" w:cs="Times New Roman"/>
-              </w:rPr>
-              <w:t xml:space="preserve"> : </w:t>
-            </w:r>
-          </w:p>
-        </w:tc>
-        <w:tc>
-          <w:tcPr>
-            <w:tcW w:w="1549" w:type="dxa"/>
+            <w:tcW w:w="3727" w:type="dxa"/>
+          </w:tcPr>
+          <w:p>
+            <w:pPr>
+              <w:rPr>
+                <w:rFonts w:ascii="Times New Roman" w:hAnsi="Times New Roman" w:cs="Times New Roman"/>
+              </w:rPr>
+            </w:pPr>
+          </w:p>
+        </w:tc>
+        <w:tc>
+          <w:tcPr>
+            <w:tcW w:w="1092" w:type="dxa"/>
           </w:tcPr>
           <w:p>
             <w:pPr>
@@ -165,7 +194,7 @@
       <w:tr>
         <w:tc>
           <w:tcPr>
-            <w:tcW w:w="2122" w:type="dxa"/>
+            <w:tcW w:w="2268" w:type="dxa"/>
           </w:tcPr>
           <w:p>
             <w:pPr>
@@ -183,7 +212,7 @@
         </w:tc>
         <w:tc>
           <w:tcPr>
-            <w:tcW w:w="4399" w:type="dxa"/>
+            <w:tcW w:w="2527" w:type="dxa"/>
           </w:tcPr>
           <w:p>
             <w:pPr>
@@ -201,19 +230,19 @@
         </w:tc>
         <w:tc>
           <w:tcPr>
-            <w:tcW w:w="992" w:type="dxa"/>
-          </w:tcPr>
-          <w:p>
-            <w:pPr>
-              <w:rPr>
-                <w:rFonts w:ascii="Times New Roman" w:hAnsi="Times New Roman" w:cs="Times New Roman"/>
-              </w:rPr>
-            </w:pPr>
-          </w:p>
-        </w:tc>
-        <w:tc>
-          <w:tcPr>
-            <w:tcW w:w="1549" w:type="dxa"/>
+            <w:tcW w:w="3727" w:type="dxa"/>
+          </w:tcPr>
+          <w:p>
+            <w:pPr>
+              <w:rPr>
+                <w:rFonts w:ascii="Times New Roman" w:hAnsi="Times New Roman" w:cs="Times New Roman"/>
+              </w:rPr>
+            </w:pPr>
+          </w:p>
+        </w:tc>
+        <w:tc>
+          <w:tcPr>
+            <w:tcW w:w="1092" w:type="dxa"/>
           </w:tcPr>
           <w:p>
             <w:pPr>
@@ -227,7 +256,7 @@
       <w:tr>
         <w:tc>
           <w:tcPr>
-            <w:tcW w:w="2122" w:type="dxa"/>
+            <w:tcW w:w="2268" w:type="dxa"/>
           </w:tcPr>
           <w:p>
             <w:pPr>
@@ -245,7 +274,7 @@
         </w:tc>
         <w:tc>
           <w:tcPr>
-            <w:tcW w:w="4399" w:type="dxa"/>
+            <w:tcW w:w="2527" w:type="dxa"/>
           </w:tcPr>
           <w:p>
             <w:pPr>
@@ -263,19 +292,19 @@
         </w:tc>
         <w:tc>
           <w:tcPr>
-            <w:tcW w:w="992" w:type="dxa"/>
-          </w:tcPr>
-          <w:p>
-            <w:pPr>
-              <w:rPr>
-                <w:rFonts w:ascii="Times New Roman" w:hAnsi="Times New Roman" w:cs="Times New Roman"/>
-              </w:rPr>
-            </w:pPr>
-          </w:p>
-        </w:tc>
-        <w:tc>
-          <w:tcPr>
-            <w:tcW w:w="1549" w:type="dxa"/>
+            <w:tcW w:w="3727" w:type="dxa"/>
+          </w:tcPr>
+          <w:p>
+            <w:pPr>
+              <w:rPr>
+                <w:rFonts w:ascii="Times New Roman" w:hAnsi="Times New Roman" w:cs="Times New Roman"/>
+              </w:rPr>
+            </w:pPr>
+          </w:p>
+        </w:tc>
+        <w:tc>
+          <w:tcPr>
+            <w:tcW w:w="1092" w:type="dxa"/>
           </w:tcPr>
           <w:p>
             <w:pPr>
@@ -322,7 +351,50 @@
           <w:rFonts w:ascii="Times New Roman" w:hAnsi="Times New Roman" w:cs="Times New Roman"/>
           <w:sz w:val="24"/>
         </w:rPr>
-        <w:t xml:space="preserve"> | CLASSES | ANNEE SCOLAIRE</w:t>
+        <w:t xml:space="preserve"> | CLASSES</w:t>
+      </w:r>
+      <w:r>
+        <w:rPr>
+          <w:rFonts w:ascii="Times New Roman" w:hAnsi="Times New Roman" w:cs="Times New Roman"/>
+          <w:sz w:val="24"/>
+        </w:rPr>
+        <w:t xml:space="preserve">  </w:t>
+      </w:r>
+      <w:r>
+        <w:rPr>
+          <w:rFonts w:ascii="Times New Roman" w:hAnsi="Times New Roman" w:cs="Times New Roman"/>
+          <w:b/>
+        </w:rPr>
+        <w:t>+++$</w:t>
+      </w:r>
+      <w:proofErr w:type="spellStart"/>
+      <w:r>
+        <w:rPr>
+          <w:rFonts w:ascii="Times New Roman" w:hAnsi="Times New Roman" w:cs="Times New Roman"/>
+          <w:b/>
+        </w:rPr>
+        <w:t>classroom.shortIdentifier</w:t>
+      </w:r>
+      <w:proofErr w:type="spellEnd"/>
+      <w:r>
+        <w:rPr>
+          <w:rFonts w:ascii="Times New Roman" w:hAnsi="Times New Roman" w:cs="Times New Roman"/>
+          <w:b/>
+        </w:rPr>
+        <w:t>+++</w:t>
+      </w:r>
+      <w:r>
+        <w:rPr>
+          <w:rFonts w:ascii="Times New Roman" w:hAnsi="Times New Roman" w:cs="Times New Roman"/>
+        </w:rPr>
+        <w:t xml:space="preserve"> </w:t>
+      </w:r>
+      <w:r>
+        <w:rPr>
+          <w:rFonts w:ascii="Times New Roman" w:hAnsi="Times New Roman" w:cs="Times New Roman"/>
+          <w:sz w:val="24"/>
+        </w:rPr>
+        <w:t xml:space="preserve"> | ANNEE SCOLAIRE</w:t>
       </w:r>
     </w:p>
     <w:tbl>
@@ -332,17 +404,17 @@
         <w:tblLook w:val="04A0" w:firstRow="1" w:lastRow="0" w:firstColumn="1" w:lastColumn="0" w:noHBand="0" w:noVBand="1"/>
       </w:tblPr>
       <w:tblGrid>
-        <w:gridCol w:w="471"/>
-        <w:gridCol w:w="2909"/>
-        <w:gridCol w:w="531"/>
-        <w:gridCol w:w="517"/>
-        <w:gridCol w:w="937"/>
-        <w:gridCol w:w="681"/>
-        <w:gridCol w:w="505"/>
-        <w:gridCol w:w="505"/>
-        <w:gridCol w:w="937"/>
-        <w:gridCol w:w="681"/>
-        <w:gridCol w:w="681"/>
+        <w:gridCol w:w="1595"/>
+        <w:gridCol w:w="3463"/>
+        <w:gridCol w:w="360"/>
+        <w:gridCol w:w="360"/>
+        <w:gridCol w:w="806"/>
+        <w:gridCol w:w="596"/>
+        <w:gridCol w:w="360"/>
+        <w:gridCol w:w="360"/>
+        <w:gridCol w:w="806"/>
+        <w:gridCol w:w="596"/>
+        <w:gridCol w:w="596"/>
       </w:tblGrid>
       <w:tr>
         <w:tc>
@@ -1184,6 +1256,64 @@
                 <w:szCs w:val="20"/>
               </w:rPr>
             </w:pPr>
+            <w:r>
+              <w:rPr>
+                <w:rFonts w:ascii="Times New Roman" w:hAnsi="Times New Roman" w:cs="Times New Roman"/>
+                <w:sz w:val="20"/>
+                <w:szCs w:val="20"/>
+              </w:rPr>
+              <w:t xml:space="preserve">+++ FOR </w:t>
+            </w:r>
+            <w:proofErr w:type="spellStart"/>
+            <w:r>
+              <w:rPr>
+                <w:rFonts w:ascii="Times New Roman" w:hAnsi="Times New Roman" w:cs="Times New Roman"/>
+                <w:sz w:val="20"/>
+                <w:szCs w:val="20"/>
+              </w:rPr>
+              <w:t>student</w:t>
+            </w:r>
+            <w:proofErr w:type="spellEnd"/>
+            <w:r>
+              <w:rPr>
+                <w:rFonts w:ascii="Times New Roman" w:hAnsi="Times New Roman" w:cs="Times New Roman"/>
+                <w:sz w:val="20"/>
+                <w:szCs w:val="20"/>
+              </w:rPr>
+              <w:t xml:space="preserve"> in $</w:t>
+            </w:r>
+            <w:proofErr w:type="spellStart"/>
+            <w:r>
+              <w:rPr>
+                <w:rFonts w:ascii="Times New Roman" w:hAnsi="Times New Roman" w:cs="Times New Roman"/>
+              </w:rPr>
+              <w:t>classroom</w:t>
+            </w:r>
+            <w:r>
+              <w:rPr>
+                <w:rFonts w:ascii="Times New Roman" w:hAnsi="Times New Roman" w:cs="Times New Roman"/>
+                <w:sz w:val="20"/>
+                <w:szCs w:val="20"/>
+              </w:rPr>
+              <w:t>.</w:t>
+            </w:r>
+            <w:r>
+              <w:rPr>
+                <w:rFonts w:ascii="Times New Roman" w:hAnsi="Times New Roman" w:cs="Times New Roman"/>
+                <w:sz w:val="20"/>
+                <w:szCs w:val="20"/>
+              </w:rPr>
+              <w:t>ClassroomEnrolements</w:t>
+            </w:r>
+            <w:proofErr w:type="spellEnd"/>
+            <w:r>
+              <w:rPr>
+                <w:rFonts w:ascii="Times New Roman" w:hAnsi="Times New Roman" w:cs="Times New Roman"/>
+                <w:sz w:val="20"/>
+                <w:szCs w:val="20"/>
+              </w:rPr>
+              <w:t>+++</w:t>
+            </w:r>
           </w:p>
         </w:tc>
         <w:tc>
@@ -1358,6 +1488,56 @@
                 <w:szCs w:val="20"/>
               </w:rPr>
             </w:pPr>
+            <w:r>
+              <w:rPr>
+                <w:rFonts w:ascii="Times New Roman" w:hAnsi="Times New Roman" w:cs="Times New Roman"/>
+                <w:sz w:val="20"/>
+                <w:szCs w:val="20"/>
+              </w:rPr>
+              <w:t>++</w:t>
+            </w:r>
+            <w:proofErr w:type="gramStart"/>
+            <w:r>
+              <w:rPr>
+                <w:rFonts w:ascii="Times New Roman" w:hAnsi="Times New Roman" w:cs="Times New Roman"/>
+                <w:sz w:val="20"/>
+                <w:szCs w:val="20"/>
+              </w:rPr>
+              <w:t>+</w:t>
+            </w:r>
+            <w:r>
+              <w:rPr>
+                <w:rFonts w:ascii="Times New Roman" w:hAnsi="Times New Roman" w:cs="Times New Roman"/>
+                <w:sz w:val="20"/>
+                <w:szCs w:val="20"/>
+              </w:rPr>
+              <w:t>(</w:t>
+            </w:r>
+            <w:proofErr w:type="gramEnd"/>
+            <w:r>
+              <w:rPr>
+                <w:rFonts w:ascii="Times New Roman" w:hAnsi="Times New Roman" w:cs="Times New Roman"/>
+                <w:sz w:val="20"/>
+                <w:szCs w:val="20"/>
+              </w:rPr>
+              <w:t>$idx</w:t>
+            </w:r>
+            <w:r>
+              <w:rPr>
+                <w:rFonts w:ascii="Times New Roman" w:hAnsi="Times New Roman" w:cs="Times New Roman"/>
+                <w:sz w:val="20"/>
+                <w:szCs w:val="20"/>
+              </w:rPr>
+              <w:t>+1)</w:t>
+            </w:r>
+            <w:r>
+              <w:rPr>
+                <w:rFonts w:ascii="Times New Roman" w:hAnsi="Times New Roman" w:cs="Times New Roman"/>
+                <w:sz w:val="20"/>
+                <w:szCs w:val="20"/>
+              </w:rPr>
+              <w:t>+++</w:t>
+            </w:r>
           </w:p>
         </w:tc>
         <w:tc>
@@ -1375,6 +1555,40 @@
                 <w:szCs w:val="20"/>
               </w:rPr>
             </w:pPr>
+            <w:r>
+              <w:rPr>
+                <w:rFonts w:ascii="Times New Roman" w:hAnsi="Times New Roman" w:cs="Times New Roman"/>
+                <w:sz w:val="20"/>
+                <w:szCs w:val="20"/>
+              </w:rPr>
+              <w:t>+++$</w:t>
+            </w:r>
+            <w:proofErr w:type="spellStart"/>
+            <w:r>
+              <w:rPr>
+                <w:rFonts w:ascii="Times New Roman" w:hAnsi="Times New Roman" w:cs="Times New Roman"/>
+                <w:sz w:val="20"/>
+                <w:szCs w:val="20"/>
+              </w:rPr>
+              <w:t>student.User.</w:t>
+            </w:r>
+            <w:r>
+              <w:rPr>
+                <w:rFonts w:ascii="Times New Roman" w:hAnsi="Times New Roman" w:cs="Times New Roman"/>
+                <w:sz w:val="20"/>
+                <w:szCs w:val="20"/>
+              </w:rPr>
+              <w:t>fullname</w:t>
+            </w:r>
+            <w:proofErr w:type="spellEnd"/>
+            <w:r>
+              <w:rPr>
+                <w:rFonts w:ascii="Times New Roman" w:hAnsi="Times New Roman" w:cs="Times New Roman"/>
+                <w:sz w:val="20"/>
+                <w:szCs w:val="20"/>
+              </w:rPr>
+              <w:t>+++</w:t>
+            </w:r>
           </w:p>
         </w:tc>
         <w:tc>
@@ -1549,6 +1763,32 @@
                 <w:szCs w:val="20"/>
               </w:rPr>
             </w:pPr>
+            <w:r>
+              <w:rPr>
+                <w:rFonts w:ascii="Times New Roman" w:hAnsi="Times New Roman" w:cs="Times New Roman"/>
+                <w:sz w:val="20"/>
+                <w:szCs w:val="20"/>
+              </w:rPr>
+              <w:t xml:space="preserve">+++ END-FOR </w:t>
+            </w:r>
+            <w:proofErr w:type="spellStart"/>
+            <w:r>
+              <w:rPr>
+                <w:rFonts w:ascii="Times New Roman" w:hAnsi="Times New Roman" w:cs="Times New Roman"/>
+                <w:sz w:val="20"/>
+                <w:szCs w:val="20"/>
+              </w:rPr>
+              <w:t>student</w:t>
+            </w:r>
+            <w:proofErr w:type="spellEnd"/>
+            <w:r>
+              <w:rPr>
+                <w:rFonts w:ascii="Times New Roman" w:hAnsi="Times New Roman" w:cs="Times New Roman"/>
+                <w:sz w:val="20"/>
+                <w:szCs w:val="20"/>
+              </w:rPr>
+              <w:t>+++</w:t>
+            </w:r>
           </w:p>
         </w:tc>
         <w:tc>
@@ -1700,6 +1940,39 @@
           <w:rFonts w:ascii="Times New Roman" w:hAnsi="Times New Roman" w:cs="Times New Roman"/>
         </w:rPr>
       </w:pPr>
+    </w:p>
+    <w:p>
+      <w:pPr>
+        <w:rPr>
+          <w:rFonts w:ascii="Times New Roman" w:hAnsi="Times New Roman" w:cs="Times New Roman"/>
+        </w:rPr>
+      </w:pPr>
+      <w:r>
+        <w:rPr>
+          <w:rFonts w:ascii="Times New Roman" w:hAnsi="Times New Roman" w:cs="Times New Roman"/>
+        </w:rPr>
+        <w:t xml:space="preserve">+++END-FOR </w:t>
+      </w:r>
+      <w:proofErr w:type="spellStart"/>
+      <w:r>
+        <w:rPr>
+          <w:rFonts w:ascii="Times New Roman" w:hAnsi="Times New Roman" w:cs="Times New Roman"/>
+        </w:rPr>
+        <w:t>classroom</w:t>
+      </w:r>
+      <w:proofErr w:type="spellEnd"/>
+      <w:r>
+        <w:rPr>
+          <w:rFonts w:ascii="Times New Roman" w:hAnsi="Times New Roman" w:cs="Times New Roman"/>
+        </w:rPr>
+        <w:t xml:space="preserve"> </w:t>
+      </w:r>
+      <w:r>
+        <w:rPr>
+          <w:rFonts w:ascii="Times New Roman" w:hAnsi="Times New Roman" w:cs="Times New Roman"/>
+        </w:rPr>
+        <w:t>+++</w:t>
+      </w:r>
       <w:bookmarkStart w:id="0" w:name="_GoBack"/>
       <w:bookmarkEnd w:id="0"/>
     </w:p>

</xml_diff>

<commit_message>
feat(document): ajouter la gestion des fiches de cotation et le traitement associé
</commit_message>
<xml_diff>
--- a/documents_templates/cotations-secondary.docx
+++ b/documents_templates/cotations-secondary.docx
@@ -88,7 +88,7 @@
           <w:b/>
           <w:sz w:val="24"/>
         </w:rPr>
-        <w:t>COLLEGE L’ALLEGRESSE</w:t>
+        <w:t>+++school.name+++</w:t>
       </w:r>
     </w:p>
     <w:p>
@@ -96,17 +96,63 @@
         <w:jc w:val="center"/>
         <w:rPr>
           <w:rFonts w:ascii="Times New Roman" w:hAnsi="Times New Roman" w:cs="Times New Roman"/>
-          <w:b/>
-          <w:sz w:val="24"/>
+          <w:sz w:val="20"/>
         </w:rPr>
       </w:pPr>
       <w:r>
         <w:rPr>
           <w:rFonts w:ascii="Times New Roman" w:hAnsi="Times New Roman" w:cs="Times New Roman"/>
-          <w:b/>
-          <w:sz w:val="24"/>
-        </w:rPr>
-        <w:t>Golf MAISHA</w:t>
+          <w:sz w:val="20"/>
+        </w:rPr>
+        <w:t>+++</w:t>
+      </w:r>
+      <w:proofErr w:type="spellStart"/>
+      <w:r>
+        <w:rPr>
+          <w:rFonts w:ascii="Times New Roman" w:hAnsi="Times New Roman" w:cs="Times New Roman"/>
+          <w:sz w:val="20"/>
+        </w:rPr>
+        <w:t>school.adress</w:t>
+      </w:r>
+      <w:proofErr w:type="spellEnd"/>
+      <w:r>
+        <w:rPr>
+          <w:rFonts w:ascii="Times New Roman" w:hAnsi="Times New Roman" w:cs="Times New Roman"/>
+          <w:sz w:val="20"/>
+        </w:rPr>
+        <w:t>+++</w:t>
+      </w:r>
+    </w:p>
+    <w:p>
+      <w:pPr>
+        <w:jc w:val="center"/>
+        <w:rPr>
+          <w:rFonts w:ascii="Times New Roman" w:hAnsi="Times New Roman" w:cs="Times New Roman"/>
+          <w:sz w:val="20"/>
+        </w:rPr>
+      </w:pPr>
+      <w:r>
+        <w:rPr>
+          <w:rFonts w:ascii="Times New Roman" w:hAnsi="Times New Roman" w:cs="Times New Roman"/>
+          <w:sz w:val="20"/>
+        </w:rPr>
+        <w:t>+++</w:t>
+      </w:r>
+      <w:proofErr w:type="spellStart"/>
+      <w:r>
+        <w:rPr>
+          <w:rFonts w:ascii="Times New Roman" w:hAnsi="Times New Roman" w:cs="Times New Roman"/>
+          <w:sz w:val="20"/>
+        </w:rPr>
+        <w:t>school.town</w:t>
+      </w:r>
+      <w:proofErr w:type="spellEnd"/>
+      <w:r>
+        <w:rPr>
+          <w:rFonts w:ascii="Times New Roman" w:hAnsi="Times New Roman" w:cs="Times New Roman"/>
+          <w:sz w:val="20"/>
+        </w:rPr>
+        <w:t>+++</w:t>
       </w:r>
     </w:p>
     <w:tbl>
@@ -405,16 +451,16 @@
       </w:tblPr>
       <w:tblGrid>
         <w:gridCol w:w="1595"/>
-        <w:gridCol w:w="3463"/>
-        <w:gridCol w:w="360"/>
-        <w:gridCol w:w="360"/>
-        <w:gridCol w:w="806"/>
-        <w:gridCol w:w="596"/>
-        <w:gridCol w:w="360"/>
-        <w:gridCol w:w="360"/>
-        <w:gridCol w:w="806"/>
-        <w:gridCol w:w="596"/>
-        <w:gridCol w:w="596"/>
+        <w:gridCol w:w="2530"/>
+        <w:gridCol w:w="419"/>
+        <w:gridCol w:w="414"/>
+        <w:gridCol w:w="851"/>
+        <w:gridCol w:w="625"/>
+        <w:gridCol w:w="410"/>
+        <w:gridCol w:w="410"/>
+        <w:gridCol w:w="851"/>
+        <w:gridCol w:w="625"/>
+        <w:gridCol w:w="625"/>
       </w:tblGrid>
       <w:tr>
         <w:tc>
@@ -1303,9 +1349,17 @@
                 <w:sz w:val="20"/>
                 <w:szCs w:val="20"/>
               </w:rPr>
-              <w:t>ClassroomEnrolements</w:t>
+              <w:t>students</w:t>
             </w:r>
             <w:proofErr w:type="spellEnd"/>
+            <w:r>
+              <w:rPr>
+                <w:rFonts w:ascii="Times New Roman" w:hAnsi="Times New Roman" w:cs="Times New Roman"/>
+                <w:sz w:val="20"/>
+                <w:szCs w:val="20"/>
+              </w:rPr>
+              <w:t xml:space="preserve"> </w:t>
+            </w:r>
             <w:r>
               <w:rPr>
                 <w:rFonts w:ascii="Times New Roman" w:hAnsi="Times New Roman" w:cs="Times New Roman"/>
@@ -1570,7 +1624,15 @@
                 <w:sz w:val="20"/>
                 <w:szCs w:val="20"/>
               </w:rPr>
-              <w:t>student.User.</w:t>
+              <w:t>student</w:t>
+            </w:r>
+            <w:r>
+              <w:rPr>
+                <w:rFonts w:ascii="Times New Roman" w:hAnsi="Times New Roman" w:cs="Times New Roman"/>
+                <w:sz w:val="20"/>
+                <w:szCs w:val="20"/>
+              </w:rPr>
+              <w:t>.</w:t>
             </w:r>
             <w:r>
               <w:rPr>
@@ -1951,6 +2013,28 @@
         <w:rPr>
           <w:rFonts w:ascii="Times New Roman" w:hAnsi="Times New Roman" w:cs="Times New Roman"/>
         </w:rPr>
+        <w:br w:type="page"/>
+      </w:r>
+    </w:p>
+    <w:p>
+      <w:pPr>
+        <w:rPr>
+          <w:rFonts w:ascii="Times New Roman" w:hAnsi="Times New Roman" w:cs="Times New Roman"/>
+        </w:rPr>
+      </w:pPr>
+      <w:bookmarkStart w:id="0" w:name="_GoBack"/>
+      <w:bookmarkEnd w:id="0"/>
+    </w:p>
+    <w:p>
+      <w:pPr>
+        <w:rPr>
+          <w:rFonts w:ascii="Times New Roman" w:hAnsi="Times New Roman" w:cs="Times New Roman"/>
+        </w:rPr>
+      </w:pPr>
+      <w:r>
+        <w:rPr>
+          <w:rFonts w:ascii="Times New Roman" w:hAnsi="Times New Roman" w:cs="Times New Roman"/>
+        </w:rPr>
         <w:t xml:space="preserve">+++END-FOR </w:t>
       </w:r>
       <w:proofErr w:type="spellStart"/>
@@ -1973,8 +2057,6 @@
         </w:rPr>
         <w:t>+++</w:t>
       </w:r>
-      <w:bookmarkStart w:id="0" w:name="_GoBack"/>
-      <w:bookmarkEnd w:id="0"/>
     </w:p>
     <w:sectPr>
       <w:pgSz w:w="11906" w:h="16838"/>

</xml_diff>

<commit_message>
fix(templates): fix the templates value
</commit_message>
<xml_diff>
--- a/documents_templates/cotations-secondary.docx
+++ b/documents_templates/cotations-secondary.docx
@@ -12,35 +12,7 @@
         <w:rPr>
           <w:rFonts w:ascii="Times New Roman" w:hAnsi="Times New Roman" w:cs="Times New Roman"/>
         </w:rPr>
-        <w:t xml:space="preserve">+++FOR </w:t>
-      </w:r>
-      <w:proofErr w:type="spellStart"/>
-      <w:r>
-        <w:rPr>
-          <w:rFonts w:ascii="Times New Roman" w:hAnsi="Times New Roman" w:cs="Times New Roman"/>
-        </w:rPr>
-        <w:t>classroom</w:t>
-      </w:r>
-      <w:proofErr w:type="spellEnd"/>
-      <w:r>
-        <w:rPr>
-          <w:rFonts w:ascii="Times New Roman" w:hAnsi="Times New Roman" w:cs="Times New Roman"/>
-        </w:rPr>
-        <w:t xml:space="preserve"> in </w:t>
-      </w:r>
-      <w:proofErr w:type="spellStart"/>
-      <w:r>
-        <w:rPr>
-          <w:rFonts w:ascii="Times New Roman" w:hAnsi="Times New Roman" w:cs="Times New Roman"/>
-        </w:rPr>
-        <w:t>classrooms</w:t>
-      </w:r>
-      <w:proofErr w:type="spellEnd"/>
-      <w:r>
-        <w:rPr>
-          <w:rFonts w:ascii="Times New Roman" w:hAnsi="Times New Roman" w:cs="Times New Roman"/>
-        </w:rPr>
-        <w:t>+++</w:t>
+        <w:t>+++FOR classroom in classrooms+++</w:t>
       </w:r>
     </w:p>
     <w:p>
@@ -104,23 +76,7 @@
           <w:rFonts w:ascii="Times New Roman" w:hAnsi="Times New Roman" w:cs="Times New Roman"/>
           <w:sz w:val="20"/>
         </w:rPr>
-        <w:t>+++</w:t>
-      </w:r>
-      <w:proofErr w:type="spellStart"/>
-      <w:r>
-        <w:rPr>
-          <w:rFonts w:ascii="Times New Roman" w:hAnsi="Times New Roman" w:cs="Times New Roman"/>
-          <w:sz w:val="20"/>
-        </w:rPr>
-        <w:t>school.adress</w:t>
-      </w:r>
-      <w:proofErr w:type="spellEnd"/>
-      <w:r>
-        <w:rPr>
-          <w:rFonts w:ascii="Times New Roman" w:hAnsi="Times New Roman" w:cs="Times New Roman"/>
-          <w:sz w:val="20"/>
-        </w:rPr>
-        <w:t>+++</w:t>
+        <w:t>+++school.adress+++</w:t>
       </w:r>
     </w:p>
     <w:p>
@@ -136,29 +92,13 @@
           <w:rFonts w:ascii="Times New Roman" w:hAnsi="Times New Roman" w:cs="Times New Roman"/>
           <w:sz w:val="20"/>
         </w:rPr>
-        <w:t>+++</w:t>
-      </w:r>
-      <w:proofErr w:type="spellStart"/>
-      <w:r>
-        <w:rPr>
-          <w:rFonts w:ascii="Times New Roman" w:hAnsi="Times New Roman" w:cs="Times New Roman"/>
-          <w:sz w:val="20"/>
-        </w:rPr>
-        <w:t>school.town</w:t>
-      </w:r>
-      <w:proofErr w:type="spellEnd"/>
-      <w:r>
-        <w:rPr>
-          <w:rFonts w:ascii="Times New Roman" w:hAnsi="Times New Roman" w:cs="Times New Roman"/>
-          <w:sz w:val="20"/>
-        </w:rPr>
-        <w:t>+++</w:t>
+        <w:t>+++school.town+++</w:t>
       </w:r>
     </w:p>
     <w:tbl>
       <w:tblPr>
         <w:tblStyle w:val="Grilledutableau"/>
-        <w:tblW w:w="9614" w:type="dxa"/>
+        <w:tblW w:w="9634" w:type="dxa"/>
         <w:tblBorders>
           <w:top w:val="none" w:sz="0" w:space="0" w:color="auto"/>
           <w:left w:val="none" w:sz="0" w:space="0" w:color="auto"/>
@@ -170,95 +110,101 @@
         <w:tblLook w:val="04A0" w:firstRow="1" w:lastRow="0" w:firstColumn="1" w:lastColumn="0" w:noHBand="0" w:noVBand="1"/>
       </w:tblPr>
       <w:tblGrid>
-        <w:gridCol w:w="2268"/>
-        <w:gridCol w:w="2527"/>
-        <w:gridCol w:w="3727"/>
-        <w:gridCol w:w="1092"/>
+        <w:gridCol w:w="2097"/>
+        <w:gridCol w:w="7537"/>
       </w:tblGrid>
       <w:tr>
         <w:tc>
           <w:tcPr>
-            <w:tcW w:w="2268" w:type="dxa"/>
-          </w:tcPr>
-          <w:p>
-            <w:pPr>
-              <w:rPr>
-                <w:rFonts w:ascii="Times New Roman" w:hAnsi="Times New Roman" w:cs="Times New Roman"/>
-              </w:rPr>
-            </w:pPr>
-            <w:r>
-              <w:rPr>
-                <w:rFonts w:ascii="Times New Roman" w:hAnsi="Times New Roman" w:cs="Times New Roman"/>
-              </w:rPr>
-              <w:t>Cours</w:t>
-            </w:r>
-          </w:p>
-        </w:tc>
-        <w:tc>
-          <w:tcPr>
-            <w:tcW w:w="2527" w:type="dxa"/>
-          </w:tcPr>
-          <w:p>
-            <w:pPr>
-              <w:rPr>
-                <w:rFonts w:ascii="Times New Roman" w:hAnsi="Times New Roman" w:cs="Times New Roman"/>
-              </w:rPr>
-            </w:pPr>
-            <w:r>
-              <w:rPr>
-                <w:rFonts w:ascii="Times New Roman" w:hAnsi="Times New Roman" w:cs="Times New Roman"/>
-              </w:rPr>
-              <w:t>:</w:t>
-            </w:r>
-          </w:p>
-        </w:tc>
-        <w:tc>
-          <w:tcPr>
-            <w:tcW w:w="3727" w:type="dxa"/>
-          </w:tcPr>
-          <w:p>
-            <w:pPr>
-              <w:rPr>
-                <w:rFonts w:ascii="Times New Roman" w:hAnsi="Times New Roman" w:cs="Times New Roman"/>
-              </w:rPr>
-            </w:pPr>
-          </w:p>
-        </w:tc>
-        <w:tc>
-          <w:tcPr>
-            <w:tcW w:w="1092" w:type="dxa"/>
-          </w:tcPr>
-          <w:p>
-            <w:pPr>
-              <w:rPr>
-                <w:rFonts w:ascii="Times New Roman" w:hAnsi="Times New Roman" w:cs="Times New Roman"/>
-              </w:rPr>
-            </w:pPr>
+            <w:tcW w:w="2097" w:type="dxa"/>
+          </w:tcPr>
+          <w:p>
+            <w:pPr>
+              <w:rPr>
+                <w:rFonts w:ascii="Times New Roman" w:hAnsi="Times New Roman" w:cs="Times New Roman"/>
+              </w:rPr>
+            </w:pPr>
+            <w:r>
+              <w:rPr>
+                <w:rFonts w:ascii="Times New Roman" w:hAnsi="Times New Roman" w:cs="Times New Roman"/>
+              </w:rPr>
+              <w:t>Classe</w:t>
+            </w:r>
+          </w:p>
+        </w:tc>
+        <w:tc>
+          <w:tcPr>
+            <w:tcW w:w="7537" w:type="dxa"/>
+          </w:tcPr>
+          <w:p>
+            <w:pPr>
+              <w:rPr>
+                <w:rFonts w:ascii="Times New Roman" w:hAnsi="Times New Roman" w:cs="Times New Roman"/>
+              </w:rPr>
+            </w:pPr>
+            <w:r>
+              <w:rPr>
+                <w:rFonts w:ascii="Times New Roman" w:hAnsi="Times New Roman" w:cs="Times New Roman"/>
+              </w:rPr>
+              <w:t xml:space="preserve">: </w:t>
+            </w:r>
+            <w:r>
+              <w:rPr>
+                <w:rFonts w:ascii="Times New Roman" w:hAnsi="Times New Roman" w:cs="Times New Roman"/>
+              </w:rPr>
+              <w:t>++</w:t>
+            </w:r>
+            <w:r>
+              <w:rPr>
+                <w:rFonts w:ascii="Times New Roman" w:hAnsi="Times New Roman" w:cs="Times New Roman"/>
+              </w:rPr>
+              <w:t>+</w:t>
+            </w:r>
+            <w:r>
+              <w:rPr>
+                <w:rFonts w:ascii="Times New Roman" w:hAnsi="Times New Roman" w:cs="Times New Roman"/>
+              </w:rPr>
+              <w:t>$classroom.</w:t>
+            </w:r>
+            <w:bookmarkStart w:id="0" w:name="_GoBack"/>
+            <w:bookmarkEnd w:id="0"/>
+            <w:r>
+              <w:rPr>
+                <w:rFonts w:ascii="Times New Roman" w:hAnsi="Times New Roman" w:cs="Times New Roman"/>
+              </w:rPr>
+              <w:t>className</w:t>
+            </w:r>
+            <w:r>
+              <w:rPr>
+                <w:rFonts w:ascii="Times New Roman" w:hAnsi="Times New Roman" w:cs="Times New Roman"/>
+              </w:rPr>
+              <w:t xml:space="preserve">+++  </w:t>
+            </w:r>
           </w:p>
         </w:tc>
       </w:tr>
       <w:tr>
         <w:tc>
           <w:tcPr>
-            <w:tcW w:w="2268" w:type="dxa"/>
-          </w:tcPr>
-          <w:p>
-            <w:pPr>
-              <w:rPr>
-                <w:rFonts w:ascii="Times New Roman" w:hAnsi="Times New Roman" w:cs="Times New Roman"/>
-              </w:rPr>
-            </w:pPr>
-            <w:r>
-              <w:rPr>
-                <w:rFonts w:ascii="Times New Roman" w:hAnsi="Times New Roman" w:cs="Times New Roman"/>
-              </w:rPr>
-              <w:t>Titulaire du cours</w:t>
-            </w:r>
-          </w:p>
-        </w:tc>
-        <w:tc>
-          <w:tcPr>
-            <w:tcW w:w="2527" w:type="dxa"/>
+            <w:tcW w:w="2097" w:type="dxa"/>
+          </w:tcPr>
+          <w:p>
+            <w:pPr>
+              <w:rPr>
+                <w:rFonts w:ascii="Times New Roman" w:hAnsi="Times New Roman" w:cs="Times New Roman"/>
+              </w:rPr>
+            </w:pPr>
+            <w:r>
+              <w:rPr>
+                <w:rFonts w:ascii="Times New Roman" w:hAnsi="Times New Roman" w:cs="Times New Roman"/>
+              </w:rPr>
+              <w:t>Cours</w:t>
+            </w:r>
+          </w:p>
+        </w:tc>
+        <w:tc>
+          <w:tcPr>
+            <w:tcW w:w="7537" w:type="dxa"/>
           </w:tcPr>
           <w:p>
             <w:pPr>
@@ -272,37 +218,51 @@
               </w:rPr>
               <w:t>:</w:t>
             </w:r>
-          </w:p>
-        </w:tc>
-        <w:tc>
-          <w:tcPr>
-            <w:tcW w:w="3727" w:type="dxa"/>
-          </w:tcPr>
-          <w:p>
-            <w:pPr>
-              <w:rPr>
-                <w:rFonts w:ascii="Times New Roman" w:hAnsi="Times New Roman" w:cs="Times New Roman"/>
-              </w:rPr>
-            </w:pPr>
-          </w:p>
-        </w:tc>
-        <w:tc>
-          <w:tcPr>
-            <w:tcW w:w="1092" w:type="dxa"/>
-          </w:tcPr>
-          <w:p>
-            <w:pPr>
-              <w:rPr>
-                <w:rFonts w:ascii="Times New Roman" w:hAnsi="Times New Roman" w:cs="Times New Roman"/>
-              </w:rPr>
-            </w:pPr>
           </w:p>
         </w:tc>
       </w:tr>
       <w:tr>
         <w:tc>
           <w:tcPr>
-            <w:tcW w:w="2268" w:type="dxa"/>
+            <w:tcW w:w="2097" w:type="dxa"/>
+          </w:tcPr>
+          <w:p>
+            <w:pPr>
+              <w:rPr>
+                <w:rFonts w:ascii="Times New Roman" w:hAnsi="Times New Roman" w:cs="Times New Roman"/>
+              </w:rPr>
+            </w:pPr>
+            <w:r>
+              <w:rPr>
+                <w:rFonts w:ascii="Times New Roman" w:hAnsi="Times New Roman" w:cs="Times New Roman"/>
+              </w:rPr>
+              <w:t>Titulaire du cours</w:t>
+            </w:r>
+          </w:p>
+        </w:tc>
+        <w:tc>
+          <w:tcPr>
+            <w:tcW w:w="7537" w:type="dxa"/>
+          </w:tcPr>
+          <w:p>
+            <w:pPr>
+              <w:rPr>
+                <w:rFonts w:ascii="Times New Roman" w:hAnsi="Times New Roman" w:cs="Times New Roman"/>
+              </w:rPr>
+            </w:pPr>
+            <w:r>
+              <w:rPr>
+                <w:rFonts w:ascii="Times New Roman" w:hAnsi="Times New Roman" w:cs="Times New Roman"/>
+              </w:rPr>
+              <w:t>:</w:t>
+            </w:r>
+          </w:p>
+        </w:tc>
+      </w:tr>
+      <w:tr>
+        <w:tc>
+          <w:tcPr>
+            <w:tcW w:w="2097" w:type="dxa"/>
           </w:tcPr>
           <w:p>
             <w:pPr>
@@ -320,7 +280,7 @@
         </w:tc>
         <w:tc>
           <w:tcPr>
-            <w:tcW w:w="2527" w:type="dxa"/>
+            <w:tcW w:w="7537" w:type="dxa"/>
           </w:tcPr>
           <w:p>
             <w:pPr>
@@ -334,30 +294,6 @@
               </w:rPr>
               <w:t>:</w:t>
             </w:r>
-          </w:p>
-        </w:tc>
-        <w:tc>
-          <w:tcPr>
-            <w:tcW w:w="3727" w:type="dxa"/>
-          </w:tcPr>
-          <w:p>
-            <w:pPr>
-              <w:rPr>
-                <w:rFonts w:ascii="Times New Roman" w:hAnsi="Times New Roman" w:cs="Times New Roman"/>
-              </w:rPr>
-            </w:pPr>
-          </w:p>
-        </w:tc>
-        <w:tc>
-          <w:tcPr>
-            <w:tcW w:w="1092" w:type="dxa"/>
-          </w:tcPr>
-          <w:p>
-            <w:pPr>
-              <w:rPr>
-                <w:rFonts w:ascii="Times New Roman" w:hAnsi="Times New Roman" w:cs="Times New Roman"/>
-              </w:rPr>
-            </w:pPr>
           </w:p>
         </w:tc>
       </w:tr>
@@ -397,7 +333,7 @@
           <w:rFonts w:ascii="Times New Roman" w:hAnsi="Times New Roman" w:cs="Times New Roman"/>
           <w:sz w:val="24"/>
         </w:rPr>
-        <w:t xml:space="preserve"> | CLASSES</w:t>
+        <w:t xml:space="preserve"> | CLASSE</w:t>
       </w:r>
       <w:r>
         <w:rPr>
@@ -411,17 +347,15 @@
           <w:rFonts w:ascii="Times New Roman" w:hAnsi="Times New Roman" w:cs="Times New Roman"/>
           <w:b/>
         </w:rPr>
-        <w:t>+++$</w:t>
+        <w:t>+++$classroom.</w:t>
       </w:r>
-      <w:proofErr w:type="spellStart"/>
       <w:r>
         <w:rPr>
           <w:rFonts w:ascii="Times New Roman" w:hAnsi="Times New Roman" w:cs="Times New Roman"/>
           <w:b/>
         </w:rPr>
-        <w:t>classroom.shortIdentifier</w:t>
+        <w:t>shortClassName</w:t>
       </w:r>
-      <w:proofErr w:type="spellEnd"/>
       <w:r>
         <w:rPr>
           <w:rFonts w:ascii="Times New Roman" w:hAnsi="Times New Roman" w:cs="Times New Roman"/>
@@ -446,26 +380,27 @@
     <w:tbl>
       <w:tblPr>
         <w:tblStyle w:val="Grilledutableau"/>
-        <w:tblW w:w="9355" w:type="dxa"/>
+        <w:tblW w:w="9591" w:type="dxa"/>
+        <w:tblInd w:w="5" w:type="dxa"/>
         <w:tblLook w:val="04A0" w:firstRow="1" w:lastRow="0" w:firstColumn="1" w:lastColumn="0" w:noHBand="0" w:noVBand="1"/>
       </w:tblPr>
       <w:tblGrid>
-        <w:gridCol w:w="1595"/>
-        <w:gridCol w:w="2530"/>
-        <w:gridCol w:w="419"/>
-        <w:gridCol w:w="414"/>
-        <w:gridCol w:w="851"/>
-        <w:gridCol w:w="625"/>
-        <w:gridCol w:w="410"/>
-        <w:gridCol w:w="410"/>
-        <w:gridCol w:w="851"/>
-        <w:gridCol w:w="625"/>
-        <w:gridCol w:w="625"/>
+        <w:gridCol w:w="707"/>
+        <w:gridCol w:w="2909"/>
+        <w:gridCol w:w="531"/>
+        <w:gridCol w:w="517"/>
+        <w:gridCol w:w="937"/>
+        <w:gridCol w:w="681"/>
+        <w:gridCol w:w="505"/>
+        <w:gridCol w:w="505"/>
+        <w:gridCol w:w="937"/>
+        <w:gridCol w:w="681"/>
+        <w:gridCol w:w="681"/>
       </w:tblGrid>
       <w:tr>
         <w:tc>
           <w:tcPr>
-            <w:tcW w:w="471" w:type="dxa"/>
+            <w:tcW w:w="707" w:type="dxa"/>
             <w:tcBorders>
               <w:top w:val="nil"/>
               <w:left w:val="nil"/>
@@ -677,7 +612,7 @@
         </w:trPr>
         <w:tc>
           <w:tcPr>
-            <w:tcW w:w="471" w:type="dxa"/>
+            <w:tcW w:w="707" w:type="dxa"/>
             <w:vMerge w:val="restart"/>
             <w:tcBorders>
               <w:top w:val="single" w:sz="4" w:space="0" w:color="auto"/>
@@ -1049,7 +984,7 @@
         </w:trPr>
         <w:tc>
           <w:tcPr>
-            <w:tcW w:w="471" w:type="dxa"/>
+            <w:tcW w:w="707" w:type="dxa"/>
             <w:vMerge/>
             <w:tcBorders>
               <w:bottom w:val="single" w:sz="18" w:space="0" w:color="auto"/>
@@ -1271,13 +1206,15 @@
         </w:trPr>
         <w:tc>
           <w:tcPr>
-            <w:tcW w:w="471" w:type="dxa"/>
+            <w:tcW w:w="707" w:type="dxa"/>
             <w:tcBorders>
               <w:top w:val="single" w:sz="18" w:space="0" w:color="auto"/>
             </w:tcBorders>
-          </w:tcPr>
-          <w:p>
-            <w:pPr>
+            <w:vAlign w:val="center"/>
+          </w:tcPr>
+          <w:p>
+            <w:pPr>
+              <w:jc w:val="center"/>
               <w:rPr>
                 <w:rFonts w:ascii="Times New Roman" w:hAnsi="Times New Roman" w:cs="Times New Roman"/>
                 <w:sz w:val="20"/>
@@ -1308,27 +1245,8 @@
                 <w:sz w:val="20"/>
                 <w:szCs w:val="20"/>
               </w:rPr>
-              <w:t xml:space="preserve">+++ FOR </w:t>
-            </w:r>
-            <w:proofErr w:type="spellStart"/>
-            <w:r>
-              <w:rPr>
-                <w:rFonts w:ascii="Times New Roman" w:hAnsi="Times New Roman" w:cs="Times New Roman"/>
-                <w:sz w:val="20"/>
-                <w:szCs w:val="20"/>
-              </w:rPr>
-              <w:t>student</w:t>
-            </w:r>
-            <w:proofErr w:type="spellEnd"/>
-            <w:r>
-              <w:rPr>
-                <w:rFonts w:ascii="Times New Roman" w:hAnsi="Times New Roman" w:cs="Times New Roman"/>
-                <w:sz w:val="20"/>
-                <w:szCs w:val="20"/>
-              </w:rPr>
-              <w:t xml:space="preserve"> in $</w:t>
-            </w:r>
-            <w:proofErr w:type="spellStart"/>
+              <w:t>+++ FOR student in $</w:t>
+            </w:r>
             <w:r>
               <w:rPr>
                 <w:rFonts w:ascii="Times New Roman" w:hAnsi="Times New Roman" w:cs="Times New Roman"/>
@@ -1349,16 +1267,7 @@
                 <w:sz w:val="20"/>
                 <w:szCs w:val="20"/>
               </w:rPr>
-              <w:t>students</w:t>
-            </w:r>
-            <w:proofErr w:type="spellEnd"/>
-            <w:r>
-              <w:rPr>
-                <w:rFonts w:ascii="Times New Roman" w:hAnsi="Times New Roman" w:cs="Times New Roman"/>
-                <w:sz w:val="20"/>
-                <w:szCs w:val="20"/>
-              </w:rPr>
-              <w:t xml:space="preserve"> </w:t>
+              <w:t xml:space="preserve">students </w:t>
             </w:r>
             <w:r>
               <w:rPr>
@@ -1532,66 +1441,23 @@
       <w:tr>
         <w:tc>
           <w:tcPr>
-            <w:tcW w:w="471" w:type="dxa"/>
-          </w:tcPr>
-          <w:p>
-            <w:pPr>
-              <w:rPr>
-                <w:rFonts w:ascii="Times New Roman" w:hAnsi="Times New Roman" w:cs="Times New Roman"/>
-                <w:sz w:val="20"/>
-                <w:szCs w:val="20"/>
-              </w:rPr>
-            </w:pPr>
-            <w:r>
-              <w:rPr>
-                <w:rFonts w:ascii="Times New Roman" w:hAnsi="Times New Roman" w:cs="Times New Roman"/>
-                <w:sz w:val="20"/>
-                <w:szCs w:val="20"/>
-              </w:rPr>
-              <w:t>++</w:t>
-            </w:r>
-            <w:proofErr w:type="gramStart"/>
-            <w:r>
-              <w:rPr>
-                <w:rFonts w:ascii="Times New Roman" w:hAnsi="Times New Roman" w:cs="Times New Roman"/>
-                <w:sz w:val="20"/>
-                <w:szCs w:val="20"/>
-              </w:rPr>
-              <w:t>+</w:t>
-            </w:r>
-            <w:r>
-              <w:rPr>
-                <w:rFonts w:ascii="Times New Roman" w:hAnsi="Times New Roman" w:cs="Times New Roman"/>
-                <w:sz w:val="20"/>
-                <w:szCs w:val="20"/>
-              </w:rPr>
-              <w:t>(</w:t>
-            </w:r>
-            <w:proofErr w:type="gramEnd"/>
-            <w:r>
-              <w:rPr>
-                <w:rFonts w:ascii="Times New Roman" w:hAnsi="Times New Roman" w:cs="Times New Roman"/>
-                <w:sz w:val="20"/>
-                <w:szCs w:val="20"/>
-              </w:rPr>
-              <w:t>$idx</w:t>
-            </w:r>
-            <w:r>
-              <w:rPr>
-                <w:rFonts w:ascii="Times New Roman" w:hAnsi="Times New Roman" w:cs="Times New Roman"/>
-                <w:sz w:val="20"/>
-                <w:szCs w:val="20"/>
-              </w:rPr>
-              <w:t>+1)</w:t>
-            </w:r>
-            <w:r>
-              <w:rPr>
-                <w:rFonts w:ascii="Times New Roman" w:hAnsi="Times New Roman" w:cs="Times New Roman"/>
-                <w:sz w:val="20"/>
-                <w:szCs w:val="20"/>
-              </w:rPr>
-              <w:t>+++</w:t>
-            </w:r>
+            <w:tcW w:w="707" w:type="dxa"/>
+            <w:vAlign w:val="center"/>
+          </w:tcPr>
+          <w:p>
+            <w:pPr>
+              <w:pStyle w:val="Paragraphedeliste"/>
+              <w:numPr>
+                <w:ilvl w:val="0"/>
+                <w:numId w:val="1"/>
+              </w:numPr>
+              <w:jc w:val="center"/>
+              <w:rPr>
+                <w:rFonts w:ascii="Times New Roman" w:hAnsi="Times New Roman" w:cs="Times New Roman"/>
+                <w:sz w:val="20"/>
+                <w:szCs w:val="20"/>
+              </w:rPr>
+            </w:pPr>
           </w:p>
         </w:tc>
         <w:tc>
@@ -1615,16 +1481,7 @@
                 <w:sz w:val="20"/>
                 <w:szCs w:val="20"/>
               </w:rPr>
-              <w:t>+++$</w:t>
-            </w:r>
-            <w:proofErr w:type="spellStart"/>
-            <w:r>
-              <w:rPr>
-                <w:rFonts w:ascii="Times New Roman" w:hAnsi="Times New Roman" w:cs="Times New Roman"/>
-                <w:sz w:val="20"/>
-                <w:szCs w:val="20"/>
-              </w:rPr>
-              <w:t>student</w:t>
+              <w:t>+++$student</w:t>
             </w:r>
             <w:r>
               <w:rPr>
@@ -1640,9 +1497,16 @@
                 <w:sz w:val="20"/>
                 <w:szCs w:val="20"/>
               </w:rPr>
-              <w:t>fullname</w:t>
-            </w:r>
-            <w:proofErr w:type="spellEnd"/>
+              <w:t>fullN</w:t>
+            </w:r>
+            <w:r>
+              <w:rPr>
+                <w:rFonts w:ascii="Times New Roman" w:hAnsi="Times New Roman" w:cs="Times New Roman"/>
+                <w:sz w:val="20"/>
+                <w:szCs w:val="20"/>
+              </w:rPr>
+              <w:t>ame</w:t>
+            </w:r>
             <w:r>
               <w:rPr>
                 <w:rFonts w:ascii="Times New Roman" w:hAnsi="Times New Roman" w:cs="Times New Roman"/>
@@ -1798,10 +1662,12 @@
       <w:tr>
         <w:tc>
           <w:tcPr>
-            <w:tcW w:w="471" w:type="dxa"/>
-          </w:tcPr>
-          <w:p>
-            <w:pPr>
+            <w:tcW w:w="707" w:type="dxa"/>
+            <w:vAlign w:val="center"/>
+          </w:tcPr>
+          <w:p>
+            <w:pPr>
+              <w:jc w:val="center"/>
               <w:rPr>
                 <w:rFonts w:ascii="Times New Roman" w:hAnsi="Times New Roman" w:cs="Times New Roman"/>
                 <w:sz w:val="20"/>
@@ -1831,25 +1697,7 @@
                 <w:sz w:val="20"/>
                 <w:szCs w:val="20"/>
               </w:rPr>
-              <w:t xml:space="preserve">+++ END-FOR </w:t>
-            </w:r>
-            <w:proofErr w:type="spellStart"/>
-            <w:r>
-              <w:rPr>
-                <w:rFonts w:ascii="Times New Roman" w:hAnsi="Times New Roman" w:cs="Times New Roman"/>
-                <w:sz w:val="20"/>
-                <w:szCs w:val="20"/>
-              </w:rPr>
-              <w:t>student</w:t>
-            </w:r>
-            <w:proofErr w:type="spellEnd"/>
-            <w:r>
-              <w:rPr>
-                <w:rFonts w:ascii="Times New Roman" w:hAnsi="Times New Roman" w:cs="Times New Roman"/>
-                <w:sz w:val="20"/>
-                <w:szCs w:val="20"/>
-              </w:rPr>
-              <w:t>+++</w:t>
+              <w:t>+++ END-FOR student+++</w:t>
             </w:r>
           </w:p>
         </w:tc>
@@ -2022,8 +1870,6 @@
           <w:rFonts w:ascii="Times New Roman" w:hAnsi="Times New Roman" w:cs="Times New Roman"/>
         </w:rPr>
       </w:pPr>
-      <w:bookmarkStart w:id="0" w:name="_GoBack"/>
-      <w:bookmarkEnd w:id="0"/>
     </w:p>
     <w:p>
       <w:pPr>
@@ -2037,19 +1883,11 @@
         </w:rPr>
         <w:t xml:space="preserve">+++END-FOR </w:t>
       </w:r>
-      <w:proofErr w:type="spellStart"/>
       <w:r>
         <w:rPr>
           <w:rFonts w:ascii="Times New Roman" w:hAnsi="Times New Roman" w:cs="Times New Roman"/>
         </w:rPr>
-        <w:t>classroom</w:t>
-      </w:r>
-      <w:proofErr w:type="spellEnd"/>
-      <w:r>
-        <w:rPr>
-          <w:rFonts w:ascii="Times New Roman" w:hAnsi="Times New Roman" w:cs="Times New Roman"/>
-        </w:rPr>
-        <w:t xml:space="preserve"> </w:t>
+        <w:t xml:space="preserve">classroom </w:t>
       </w:r>
       <w:r>
         <w:rPr>
@@ -2066,6 +1904,104 @@
     </w:sectPr>
   </w:body>
 </w:document>
+</file>
+
+<file path=word/numbering.xml><?xml version="1.0" encoding="utf-8"?>
+<w:numbering xmlns:wpc="http://schemas.microsoft.com/office/word/2010/wordprocessingCanvas" xmlns:mc="http://schemas.openxmlformats.org/markup-compatibility/2006" xmlns:o="urn:schemas-microsoft-com:office:office" xmlns:r="http://schemas.openxmlformats.org/officeDocument/2006/relationships" xmlns:m="http://schemas.openxmlformats.org/officeDocument/2006/math" xmlns:v="urn:schemas-microsoft-com:vml" xmlns:wp14="http://schemas.microsoft.com/office/word/2010/wordprocessingDrawing" xmlns:wp="http://schemas.openxmlformats.org/drawingml/2006/wordprocessingDrawing" xmlns:w10="urn:schemas-microsoft-com:office:word" xmlns:w="http://schemas.openxmlformats.org/wordprocessingml/2006/main" xmlns:w14="http://schemas.microsoft.com/office/word/2010/wordml" xmlns:w15="http://schemas.microsoft.com/office/word/2012/wordml" xmlns:wpg="http://schemas.microsoft.com/office/word/2010/wordprocessingGroup" xmlns:wpi="http://schemas.microsoft.com/office/word/2010/wordprocessingInk" xmlns:wne="http://schemas.microsoft.com/office/word/2006/wordml" xmlns:wps="http://schemas.microsoft.com/office/word/2010/wordprocessingShape" mc:Ignorable="w14 w15 wp14">
+  <w:abstractNum w:abstractNumId="0">
+    <w:nsid w:val="391B71EA"/>
+    <w:multiLevelType w:val="hybridMultilevel"/>
+    <w:tmpl w:val="7F704C70"/>
+    <w:lvl w:ilvl="0" w:tplc="893E7322">
+      <w:start w:val="1"/>
+      <w:numFmt w:val="decimal"/>
+      <w:suff w:val="nothing"/>
+      <w:lvlText w:val="%1"/>
+      <w:lvlJc w:val="center"/>
+      <w:pPr>
+        <w:ind w:left="0" w:firstLine="0"/>
+      </w:pPr>
+      <w:rPr>
+        <w:rFonts w:hint="default"/>
+      </w:rPr>
+    </w:lvl>
+    <w:lvl w:ilvl="1" w:tplc="040C0019" w:tentative="1">
+      <w:start w:val="1"/>
+      <w:numFmt w:val="lowerLetter"/>
+      <w:lvlText w:val="%2."/>
+      <w:lvlJc w:val="left"/>
+      <w:pPr>
+        <w:ind w:left="1440" w:hanging="360"/>
+      </w:pPr>
+    </w:lvl>
+    <w:lvl w:ilvl="2" w:tplc="040C001B" w:tentative="1">
+      <w:start w:val="1"/>
+      <w:numFmt w:val="lowerRoman"/>
+      <w:lvlText w:val="%3."/>
+      <w:lvlJc w:val="right"/>
+      <w:pPr>
+        <w:ind w:left="2160" w:hanging="180"/>
+      </w:pPr>
+    </w:lvl>
+    <w:lvl w:ilvl="3" w:tplc="040C000F" w:tentative="1">
+      <w:start w:val="1"/>
+      <w:numFmt w:val="decimal"/>
+      <w:lvlText w:val="%4."/>
+      <w:lvlJc w:val="left"/>
+      <w:pPr>
+        <w:ind w:left="2880" w:hanging="360"/>
+      </w:pPr>
+    </w:lvl>
+    <w:lvl w:ilvl="4" w:tplc="040C0019" w:tentative="1">
+      <w:start w:val="1"/>
+      <w:numFmt w:val="lowerLetter"/>
+      <w:lvlText w:val="%5."/>
+      <w:lvlJc w:val="left"/>
+      <w:pPr>
+        <w:ind w:left="3600" w:hanging="360"/>
+      </w:pPr>
+    </w:lvl>
+    <w:lvl w:ilvl="5" w:tplc="040C001B" w:tentative="1">
+      <w:start w:val="1"/>
+      <w:numFmt w:val="lowerRoman"/>
+      <w:lvlText w:val="%6."/>
+      <w:lvlJc w:val="right"/>
+      <w:pPr>
+        <w:ind w:left="4320" w:hanging="180"/>
+      </w:pPr>
+    </w:lvl>
+    <w:lvl w:ilvl="6" w:tplc="040C000F" w:tentative="1">
+      <w:start w:val="1"/>
+      <w:numFmt w:val="decimal"/>
+      <w:lvlText w:val="%7."/>
+      <w:lvlJc w:val="left"/>
+      <w:pPr>
+        <w:ind w:left="5040" w:hanging="360"/>
+      </w:pPr>
+    </w:lvl>
+    <w:lvl w:ilvl="7" w:tplc="040C0019" w:tentative="1">
+      <w:start w:val="1"/>
+      <w:numFmt w:val="lowerLetter"/>
+      <w:lvlText w:val="%8."/>
+      <w:lvlJc w:val="left"/>
+      <w:pPr>
+        <w:ind w:left="5760" w:hanging="360"/>
+      </w:pPr>
+    </w:lvl>
+    <w:lvl w:ilvl="8" w:tplc="040C001B" w:tentative="1">
+      <w:start w:val="1"/>
+      <w:numFmt w:val="lowerRoman"/>
+      <w:lvlText w:val="%9."/>
+      <w:lvlJc w:val="right"/>
+      <w:pPr>
+        <w:ind w:left="6480" w:hanging="180"/>
+      </w:pPr>
+    </w:lvl>
+  </w:abstractNum>
+  <w:num w:numId="1">
+    <w:abstractNumId w:val="0"/>
+  </w:num>
+</w:numbering>
 </file>
 
 <file path=word/styles.xml><?xml version="1.0" encoding="utf-8"?>
@@ -2628,6 +2564,17 @@
       </w:tblCellMar>
     </w:tblPr>
   </w:style>
+  <w:style w:type="paragraph" w:styleId="Paragraphedeliste">
+    <w:name w:val="List Paragraph"/>
+    <w:basedOn w:val="Normal"/>
+    <w:uiPriority w:val="34"/>
+    <w:qFormat/>
+    <w:rsid w:val="001F045D"/>
+    <w:pPr>
+      <w:ind w:left="720"/>
+      <w:contextualSpacing/>
+    </w:pPr>
+  </w:style>
 </w:styles>
 </file>
 

</xml_diff>